<commit_message>
DX 34 corrected TZ.
</commit_message>
<xml_diff>
--- a/Documentation/TZ.docx
+++ b/Documentation/TZ.docx
@@ -408,9 +408,11 @@
       <w:r>
         <w:t xml:space="preserve">. </w:t>
       </w:r>
+      <w:proofErr w:type="spellStart"/>
       <w:r>
         <w:t>Флейшман</w:t>
       </w:r>
+      <w:proofErr w:type="spellEnd"/>
     </w:p>
     <w:p>
       <w:pPr>
@@ -543,10 +545,12 @@
       <w:pPr>
         <w:pStyle w:val="8"/>
       </w:pPr>
+      <w:proofErr w:type="spellStart"/>
       <w:r>
         <w:lastRenderedPageBreak/>
         <w:t>Оглавление</w:t>
       </w:r>
+      <w:proofErr w:type="spellEnd"/>
     </w:p>
     <w:p>
       <w:pPr>
@@ -571,7 +575,7 @@
       <w:r>
         <w:fldChar w:fldCharType="separate"/>
       </w:r>
-      <w:hyperlink w:anchor="_Toc194021267" w:history="1">
+      <w:hyperlink w:anchor="_Toc194133349" w:history="1">
         <w:r>
           <w:rPr>
             <w:rStyle w:val="af1"/>
@@ -617,7 +621,7 @@
             <w:noProof/>
             <w:webHidden/>
           </w:rPr>
-          <w:instrText xml:space="preserve"> PAGEREF _Toc194021267 \h </w:instrText>
+          <w:instrText xml:space="preserve"> PAGEREF _Toc194133349 \h </w:instrText>
         </w:r>
         <w:r>
           <w:rPr>
@@ -662,7 +666,7 @@
           <w14:ligatures w14:val="standardContextual"/>
         </w:rPr>
       </w:pPr>
-      <w:hyperlink w:anchor="_Toc194021268" w:history="1">
+      <w:hyperlink w:anchor="_Toc194133350" w:history="1">
         <w:r>
           <w:rPr>
             <w:rStyle w:val="af1"/>
@@ -707,7 +711,7 @@
             <w:noProof/>
             <w:webHidden/>
           </w:rPr>
-          <w:instrText xml:space="preserve"> PAGEREF _Toc194021268 \h </w:instrText>
+          <w:instrText xml:space="preserve"> PAGEREF _Toc194133350 \h </w:instrText>
         </w:r>
         <w:r>
           <w:rPr>
@@ -748,7 +752,7 @@
           <w14:ligatures w14:val="standardContextual"/>
         </w:rPr>
       </w:pPr>
-      <w:hyperlink w:anchor="_Toc194021269" w:history="1">
+      <w:hyperlink w:anchor="_Toc194133351" w:history="1">
         <w:r>
           <w:rPr>
             <w:rStyle w:val="af1"/>
@@ -793,7 +797,7 @@
             <w:noProof/>
             <w:webHidden/>
           </w:rPr>
-          <w:instrText xml:space="preserve"> PAGEREF _Toc194021269 \h </w:instrText>
+          <w:instrText xml:space="preserve"> PAGEREF _Toc194133351 \h </w:instrText>
         </w:r>
         <w:r>
           <w:rPr>
@@ -834,7 +838,7 @@
           <w14:ligatures w14:val="standardContextual"/>
         </w:rPr>
       </w:pPr>
-      <w:hyperlink w:anchor="_Toc194021270" w:history="1">
+      <w:hyperlink w:anchor="_Toc194133352" w:history="1">
         <w:r>
           <w:rPr>
             <w:rStyle w:val="af1"/>
@@ -879,7 +883,7 @@
             <w:noProof/>
             <w:webHidden/>
           </w:rPr>
-          <w:instrText xml:space="preserve"> PAGEREF _Toc194021270 \h </w:instrText>
+          <w:instrText xml:space="preserve"> PAGEREF _Toc194133352 \h </w:instrText>
         </w:r>
         <w:r>
           <w:rPr>
@@ -924,7 +928,7 @@
           <w14:ligatures w14:val="standardContextual"/>
         </w:rPr>
       </w:pPr>
-      <w:hyperlink w:anchor="_Toc194021271" w:history="1">
+      <w:hyperlink w:anchor="_Toc194133353" w:history="1">
         <w:r>
           <w:rPr>
             <w:rStyle w:val="af1"/>
@@ -969,7 +973,7 @@
             <w:noProof/>
             <w:webHidden/>
           </w:rPr>
-          <w:instrText xml:space="preserve"> PAGEREF _Toc194021271 \h </w:instrText>
+          <w:instrText xml:space="preserve"> PAGEREF _Toc194133353 \h </w:instrText>
         </w:r>
         <w:r>
           <w:rPr>
@@ -1014,7 +1018,7 @@
           <w14:ligatures w14:val="standardContextual"/>
         </w:rPr>
       </w:pPr>
-      <w:hyperlink w:anchor="_Toc194021272" w:history="1">
+      <w:hyperlink w:anchor="_Toc194133354" w:history="1">
         <w:r>
           <w:rPr>
             <w:rStyle w:val="af1"/>
@@ -1059,7 +1063,7 @@
             <w:noProof/>
             <w:webHidden/>
           </w:rPr>
-          <w:instrText xml:space="preserve"> PAGEREF _Toc194021272 \h </w:instrText>
+          <w:instrText xml:space="preserve"> PAGEREF _Toc194133354 \h </w:instrText>
         </w:r>
         <w:r>
           <w:rPr>
@@ -1100,7 +1104,7 @@
           <w14:ligatures w14:val="standardContextual"/>
         </w:rPr>
       </w:pPr>
-      <w:hyperlink w:anchor="_Toc194021273" w:history="1">
+      <w:hyperlink w:anchor="_Toc194133355" w:history="1">
         <w:r>
           <w:rPr>
             <w:rStyle w:val="af1"/>
@@ -1145,7 +1149,7 @@
             <w:noProof/>
             <w:webHidden/>
           </w:rPr>
-          <w:instrText xml:space="preserve"> PAGEREF _Toc194021273 \h </w:instrText>
+          <w:instrText xml:space="preserve"> PAGEREF _Toc194133355 \h </w:instrText>
         </w:r>
         <w:r>
           <w:rPr>
@@ -1186,7 +1190,7 @@
           <w14:ligatures w14:val="standardContextual"/>
         </w:rPr>
       </w:pPr>
-      <w:hyperlink w:anchor="_Toc194021274" w:history="1">
+      <w:hyperlink w:anchor="_Toc194133356" w:history="1">
         <w:r>
           <w:rPr>
             <w:rStyle w:val="af1"/>
@@ -1231,7 +1235,7 @@
             <w:noProof/>
             <w:webHidden/>
           </w:rPr>
-          <w:instrText xml:space="preserve"> PAGEREF _Toc194021274 \h </w:instrText>
+          <w:instrText xml:space="preserve"> PAGEREF _Toc194133356 \h </w:instrText>
         </w:r>
         <w:r>
           <w:rPr>
@@ -1272,7 +1276,7 @@
           <w14:ligatures w14:val="standardContextual"/>
         </w:rPr>
       </w:pPr>
-      <w:hyperlink w:anchor="_Toc194021275" w:history="1">
+      <w:hyperlink w:anchor="_Toc194133357" w:history="1">
         <w:r>
           <w:rPr>
             <w:rStyle w:val="af1"/>
@@ -1317,7 +1321,7 @@
             <w:noProof/>
             <w:webHidden/>
           </w:rPr>
-          <w:instrText xml:space="preserve"> PAGEREF _Toc194021275 \h </w:instrText>
+          <w:instrText xml:space="preserve"> PAGEREF _Toc194133357 \h </w:instrText>
         </w:r>
         <w:r>
           <w:rPr>
@@ -1358,7 +1362,7 @@
           <w14:ligatures w14:val="standardContextual"/>
         </w:rPr>
       </w:pPr>
-      <w:hyperlink w:anchor="_Toc194021276" w:history="1">
+      <w:hyperlink w:anchor="_Toc194133358" w:history="1">
         <w:r>
           <w:rPr>
             <w:rStyle w:val="af1"/>
@@ -1403,7 +1407,7 @@
             <w:noProof/>
             <w:webHidden/>
           </w:rPr>
-          <w:instrText xml:space="preserve"> PAGEREF _Toc194021276 \h </w:instrText>
+          <w:instrText xml:space="preserve"> PAGEREF _Toc194133358 \h </w:instrText>
         </w:r>
         <w:r>
           <w:rPr>
@@ -1448,7 +1452,7 @@
           <w14:ligatures w14:val="standardContextual"/>
         </w:rPr>
       </w:pPr>
-      <w:hyperlink w:anchor="_Toc194021277" w:history="1">
+      <w:hyperlink w:anchor="_Toc194133359" w:history="1">
         <w:r>
           <w:rPr>
             <w:rStyle w:val="af1"/>
@@ -1493,7 +1497,7 @@
             <w:noProof/>
             <w:webHidden/>
           </w:rPr>
-          <w:instrText xml:space="preserve"> PAGEREF _Toc194021277 \h </w:instrText>
+          <w:instrText xml:space="preserve"> PAGEREF _Toc194133359 \h </w:instrText>
         </w:r>
         <w:r>
           <w:rPr>
@@ -1534,7 +1538,7 @@
           <w14:ligatures w14:val="standardContextual"/>
         </w:rPr>
       </w:pPr>
-      <w:hyperlink w:anchor="_Toc194021278" w:history="1">
+      <w:hyperlink w:anchor="_Toc194133360" w:history="1">
         <w:r>
           <w:rPr>
             <w:rStyle w:val="af1"/>
@@ -1580,7 +1584,7 @@
             <w:noProof/>
             <w:webHidden/>
           </w:rPr>
-          <w:instrText xml:space="preserve"> PAGEREF _Toc194021278 \h </w:instrText>
+          <w:instrText xml:space="preserve"> PAGEREF _Toc194133360 \h </w:instrText>
         </w:r>
         <w:r>
           <w:rPr>
@@ -1621,7 +1625,7 @@
           <w14:ligatures w14:val="standardContextual"/>
         </w:rPr>
       </w:pPr>
-      <w:hyperlink w:anchor="_Toc194021279" w:history="1">
+      <w:hyperlink w:anchor="_Toc194133361" w:history="1">
         <w:r>
           <w:rPr>
             <w:rStyle w:val="af1"/>
@@ -1667,7 +1671,7 @@
             <w:noProof/>
             <w:webHidden/>
           </w:rPr>
-          <w:instrText xml:space="preserve"> PAGEREF _Toc194021279 \h </w:instrText>
+          <w:instrText xml:space="preserve"> PAGEREF _Toc194133361 \h </w:instrText>
         </w:r>
         <w:r>
           <w:rPr>
@@ -1712,7 +1716,7 @@
           <w14:ligatures w14:val="standardContextual"/>
         </w:rPr>
       </w:pPr>
-      <w:hyperlink w:anchor="_Toc194021280" w:history="1">
+      <w:hyperlink w:anchor="_Toc194133362" w:history="1">
         <w:r>
           <w:rPr>
             <w:rStyle w:val="af1"/>
@@ -1757,7 +1761,7 @@
             <w:noProof/>
             <w:webHidden/>
           </w:rPr>
-          <w:instrText xml:space="preserve"> PAGEREF _Toc194021280 \h </w:instrText>
+          <w:instrText xml:space="preserve"> PAGEREF _Toc194133362 \h </w:instrText>
         </w:r>
         <w:r>
           <w:rPr>
@@ -1798,7 +1802,7 @@
           <w14:ligatures w14:val="standardContextual"/>
         </w:rPr>
       </w:pPr>
-      <w:hyperlink w:anchor="_Toc194021281" w:history="1">
+      <w:hyperlink w:anchor="_Toc194133363" w:history="1">
         <w:r>
           <w:rPr>
             <w:rStyle w:val="af1"/>
@@ -1843,7 +1847,7 @@
             <w:noProof/>
             <w:webHidden/>
           </w:rPr>
-          <w:instrText xml:space="preserve"> PAGEREF _Toc194021281 \h </w:instrText>
+          <w:instrText xml:space="preserve"> PAGEREF _Toc194133363 \h </w:instrText>
         </w:r>
         <w:r>
           <w:rPr>
@@ -1884,7 +1888,7 @@
           <w14:ligatures w14:val="standardContextual"/>
         </w:rPr>
       </w:pPr>
-      <w:hyperlink w:anchor="_Toc194021282" w:history="1">
+      <w:hyperlink w:anchor="_Toc194133364" w:history="1">
         <w:r>
           <w:rPr>
             <w:rStyle w:val="af1"/>
@@ -1929,7 +1933,7 @@
             <w:noProof/>
             <w:webHidden/>
           </w:rPr>
-          <w:instrText xml:space="preserve"> PAGEREF _Toc194021282 \h </w:instrText>
+          <w:instrText xml:space="preserve"> PAGEREF _Toc194133364 \h </w:instrText>
         </w:r>
         <w:r>
           <w:rPr>
@@ -1974,7 +1978,7 @@
           <w14:ligatures w14:val="standardContextual"/>
         </w:rPr>
       </w:pPr>
-      <w:hyperlink w:anchor="_Toc194021283" w:history="1">
+      <w:hyperlink w:anchor="_Toc194133365" w:history="1">
         <w:r>
           <w:rPr>
             <w:rStyle w:val="af1"/>
@@ -2019,7 +2023,7 @@
             <w:noProof/>
             <w:webHidden/>
           </w:rPr>
-          <w:instrText xml:space="preserve"> PAGEREF _Toc194021283 \h </w:instrText>
+          <w:instrText xml:space="preserve"> PAGEREF _Toc194133365 \h </w:instrText>
         </w:r>
         <w:r>
           <w:rPr>
@@ -2060,7 +2064,7 @@
           <w14:ligatures w14:val="standardContextual"/>
         </w:rPr>
       </w:pPr>
-      <w:hyperlink w:anchor="_Toc194021284" w:history="1">
+      <w:hyperlink w:anchor="_Toc194133366" w:history="1">
         <w:r>
           <w:rPr>
             <w:rStyle w:val="af1"/>
@@ -2105,7 +2109,7 @@
             <w:noProof/>
             <w:webHidden/>
           </w:rPr>
-          <w:instrText xml:space="preserve"> PAGEREF _Toc194021284 \h </w:instrText>
+          <w:instrText xml:space="preserve"> PAGEREF _Toc194133366 \h </w:instrText>
         </w:r>
         <w:r>
           <w:rPr>
@@ -2146,7 +2150,7 @@
           <w14:ligatures w14:val="standardContextual"/>
         </w:rPr>
       </w:pPr>
-      <w:hyperlink w:anchor="_Toc194021285" w:history="1">
+      <w:hyperlink w:anchor="_Toc194133367" w:history="1">
         <w:r>
           <w:rPr>
             <w:rStyle w:val="af1"/>
@@ -2191,7 +2195,7 @@
             <w:noProof/>
             <w:webHidden/>
           </w:rPr>
-          <w:instrText xml:space="preserve"> PAGEREF _Toc194021285 \h </w:instrText>
+          <w:instrText xml:space="preserve"> PAGEREF _Toc194133367 \h </w:instrText>
         </w:r>
         <w:r>
           <w:rPr>
@@ -2232,7 +2236,7 @@
           <w14:ligatures w14:val="standardContextual"/>
         </w:rPr>
       </w:pPr>
-      <w:hyperlink w:anchor="_Toc194021286" w:history="1">
+      <w:hyperlink w:anchor="_Toc194133368" w:history="1">
         <w:r>
           <w:rPr>
             <w:rStyle w:val="af1"/>
@@ -2277,7 +2281,7 @@
             <w:noProof/>
             <w:webHidden/>
           </w:rPr>
-          <w:instrText xml:space="preserve"> PAGEREF _Toc194021286 \h </w:instrText>
+          <w:instrText xml:space="preserve"> PAGEREF _Toc194133368 \h </w:instrText>
         </w:r>
         <w:r>
           <w:rPr>
@@ -2318,7 +2322,7 @@
           <w14:ligatures w14:val="standardContextual"/>
         </w:rPr>
       </w:pPr>
-      <w:hyperlink w:anchor="_Toc194021287" w:history="1">
+      <w:hyperlink w:anchor="_Toc194133369" w:history="1">
         <w:r>
           <w:rPr>
             <w:rStyle w:val="af1"/>
@@ -2363,7 +2367,7 @@
             <w:noProof/>
             <w:webHidden/>
           </w:rPr>
-          <w:instrText xml:space="preserve"> PAGEREF _Toc194021287 \h </w:instrText>
+          <w:instrText xml:space="preserve"> PAGEREF _Toc194133369 \h </w:instrText>
         </w:r>
         <w:r>
           <w:rPr>
@@ -2408,7 +2412,7 @@
           <w14:ligatures w14:val="standardContextual"/>
         </w:rPr>
       </w:pPr>
-      <w:hyperlink w:anchor="_Toc194021288" w:history="1">
+      <w:hyperlink w:anchor="_Toc194133370" w:history="1">
         <w:r>
           <w:rPr>
             <w:rStyle w:val="af1"/>
@@ -2453,7 +2457,7 @@
             <w:noProof/>
             <w:webHidden/>
           </w:rPr>
-          <w:instrText xml:space="preserve"> PAGEREF _Toc194021288 \h </w:instrText>
+          <w:instrText xml:space="preserve"> PAGEREF _Toc194133370 \h </w:instrText>
         </w:r>
         <w:r>
           <w:rPr>
@@ -2494,7 +2498,7 @@
           <w14:ligatures w14:val="standardContextual"/>
         </w:rPr>
       </w:pPr>
-      <w:hyperlink w:anchor="_Toc194021289" w:history="1">
+      <w:hyperlink w:anchor="_Toc194133371" w:history="1">
         <w:r>
           <w:rPr>
             <w:rStyle w:val="af1"/>
@@ -2539,7 +2543,7 @@
             <w:noProof/>
             <w:webHidden/>
           </w:rPr>
-          <w:instrText xml:space="preserve"> PAGEREF _Toc194021289 \h </w:instrText>
+          <w:instrText xml:space="preserve"> PAGEREF _Toc194133371 \h </w:instrText>
         </w:r>
         <w:r>
           <w:rPr>
@@ -2580,7 +2584,7 @@
           <w14:ligatures w14:val="standardContextual"/>
         </w:rPr>
       </w:pPr>
-      <w:hyperlink w:anchor="_Toc194021290" w:history="1">
+      <w:hyperlink w:anchor="_Toc194133372" w:history="1">
         <w:r>
           <w:rPr>
             <w:rStyle w:val="af1"/>
@@ -2625,7 +2629,7 @@
             <w:noProof/>
             <w:webHidden/>
           </w:rPr>
-          <w:instrText xml:space="preserve"> PAGEREF _Toc194021290 \h </w:instrText>
+          <w:instrText xml:space="preserve"> PAGEREF _Toc194133372 \h </w:instrText>
         </w:r>
         <w:r>
           <w:rPr>
@@ -2666,7 +2670,7 @@
           <w14:ligatures w14:val="standardContextual"/>
         </w:rPr>
       </w:pPr>
-      <w:hyperlink w:anchor="_Toc194021291" w:history="1">
+      <w:hyperlink w:anchor="_Toc194133373" w:history="1">
         <w:r>
           <w:rPr>
             <w:rStyle w:val="af1"/>
@@ -2711,7 +2715,7 @@
             <w:noProof/>
             <w:webHidden/>
           </w:rPr>
-          <w:instrText xml:space="preserve"> PAGEREF _Toc194021291 \h </w:instrText>
+          <w:instrText xml:space="preserve"> PAGEREF _Toc194133373 \h </w:instrText>
         </w:r>
         <w:r>
           <w:rPr>
@@ -2752,7 +2756,7 @@
           <w14:ligatures w14:val="standardContextual"/>
         </w:rPr>
       </w:pPr>
-      <w:hyperlink w:anchor="_Toc194021292" w:history="1">
+      <w:hyperlink w:anchor="_Toc194133374" w:history="1">
         <w:r>
           <w:rPr>
             <w:rStyle w:val="af1"/>
@@ -2797,7 +2801,7 @@
             <w:noProof/>
             <w:webHidden/>
           </w:rPr>
-          <w:instrText xml:space="preserve"> PAGEREF _Toc194021292 \h </w:instrText>
+          <w:instrText xml:space="preserve"> PAGEREF _Toc194133374 \h </w:instrText>
         </w:r>
         <w:r>
           <w:rPr>
@@ -2842,7 +2846,7 @@
           <w14:ligatures w14:val="standardContextual"/>
         </w:rPr>
       </w:pPr>
-      <w:hyperlink w:anchor="_Toc194021293" w:history="1">
+      <w:hyperlink w:anchor="_Toc194133375" w:history="1">
         <w:r>
           <w:rPr>
             <w:rStyle w:val="af1"/>
@@ -2887,7 +2891,7 @@
             <w:noProof/>
             <w:webHidden/>
           </w:rPr>
-          <w:instrText xml:space="preserve"> PAGEREF _Toc194021293 \h </w:instrText>
+          <w:instrText xml:space="preserve"> PAGEREF _Toc194133375 \h </w:instrText>
         </w:r>
         <w:r>
           <w:rPr>
@@ -2928,7 +2932,7 @@
           <w14:ligatures w14:val="standardContextual"/>
         </w:rPr>
       </w:pPr>
-      <w:hyperlink w:anchor="_Toc194021294" w:history="1">
+      <w:hyperlink w:anchor="_Toc194133376" w:history="1">
         <w:r>
           <w:rPr>
             <w:rStyle w:val="af1"/>
@@ -2973,7 +2977,7 @@
             <w:noProof/>
             <w:webHidden/>
           </w:rPr>
-          <w:instrText xml:space="preserve"> PAGEREF _Toc194021294 \h </w:instrText>
+          <w:instrText xml:space="preserve"> PAGEREF _Toc194133376 \h </w:instrText>
         </w:r>
         <w:r>
           <w:rPr>
@@ -3018,7 +3022,7 @@
           <w14:ligatures w14:val="standardContextual"/>
         </w:rPr>
       </w:pPr>
-      <w:hyperlink w:anchor="_Toc194021295" w:history="1">
+      <w:hyperlink w:anchor="_Toc194133377" w:history="1">
         <w:r>
           <w:rPr>
             <w:rStyle w:val="af1"/>
@@ -3063,7 +3067,7 @@
             <w:noProof/>
             <w:webHidden/>
           </w:rPr>
-          <w:instrText xml:space="preserve"> PAGEREF _Toc194021295 \h </w:instrText>
+          <w:instrText xml:space="preserve"> PAGEREF _Toc194133377 \h </w:instrText>
         </w:r>
         <w:r>
           <w:rPr>
@@ -3108,7 +3112,7 @@
           <w14:ligatures w14:val="standardContextual"/>
         </w:rPr>
       </w:pPr>
-      <w:hyperlink w:anchor="_Toc194021296" w:history="1">
+      <w:hyperlink w:anchor="_Toc194133378" w:history="1">
         <w:r>
           <w:rPr>
             <w:rStyle w:val="af1"/>
@@ -3153,7 +3157,7 @@
             <w:noProof/>
             <w:webHidden/>
           </w:rPr>
-          <w:instrText xml:space="preserve"> PAGEREF _Toc194021296 \h </w:instrText>
+          <w:instrText xml:space="preserve"> PAGEREF _Toc194133378 \h </w:instrText>
         </w:r>
         <w:r>
           <w:rPr>
@@ -3198,7 +3202,7 @@
           <w14:ligatures w14:val="standardContextual"/>
         </w:rPr>
       </w:pPr>
-      <w:hyperlink w:anchor="_Toc194021297" w:history="1">
+      <w:hyperlink w:anchor="_Toc194133379" w:history="1">
         <w:r>
           <w:rPr>
             <w:rStyle w:val="af1"/>
@@ -3243,7 +3247,7 @@
             <w:noProof/>
             <w:webHidden/>
           </w:rPr>
-          <w:instrText xml:space="preserve"> PAGEREF _Toc194021297 \h </w:instrText>
+          <w:instrText xml:space="preserve"> PAGEREF _Toc194133379 \h </w:instrText>
         </w:r>
         <w:r>
           <w:rPr>
@@ -3288,7 +3292,7 @@
           <w14:ligatures w14:val="standardContextual"/>
         </w:rPr>
       </w:pPr>
-      <w:hyperlink w:anchor="_Toc194021298" w:history="1">
+      <w:hyperlink w:anchor="_Toc194133380" w:history="1">
         <w:r>
           <w:rPr>
             <w:rStyle w:val="af1"/>
@@ -3333,7 +3337,7 @@
             <w:noProof/>
             <w:webHidden/>
           </w:rPr>
-          <w:instrText xml:space="preserve"> PAGEREF _Toc194021298 \h </w:instrText>
+          <w:instrText xml:space="preserve"> PAGEREF _Toc194133380 \h </w:instrText>
         </w:r>
         <w:r>
           <w:rPr>
@@ -3378,7 +3382,7 @@
           <w14:ligatures w14:val="standardContextual"/>
         </w:rPr>
       </w:pPr>
-      <w:hyperlink w:anchor="_Toc194021299" w:history="1">
+      <w:hyperlink w:anchor="_Toc194133381" w:history="1">
         <w:r>
           <w:rPr>
             <w:rStyle w:val="af1"/>
@@ -3423,7 +3427,7 @@
             <w:noProof/>
             <w:webHidden/>
           </w:rPr>
-          <w:instrText xml:space="preserve"> PAGEREF _Toc194021299 \h </w:instrText>
+          <w:instrText xml:space="preserve"> PAGEREF _Toc194133381 \h </w:instrText>
         </w:r>
         <w:r>
           <w:rPr>
@@ -3468,7 +3472,7 @@
           <w14:ligatures w14:val="standardContextual"/>
         </w:rPr>
       </w:pPr>
-      <w:hyperlink w:anchor="_Toc194021300" w:history="1">
+      <w:hyperlink w:anchor="_Toc194133382" w:history="1">
         <w:r>
           <w:rPr>
             <w:rStyle w:val="af1"/>
@@ -3513,7 +3517,7 @@
             <w:noProof/>
             <w:webHidden/>
           </w:rPr>
-          <w:instrText xml:space="preserve"> PAGEREF _Toc194021300 \h </w:instrText>
+          <w:instrText xml:space="preserve"> PAGEREF _Toc194133382 \h </w:instrText>
         </w:r>
         <w:r>
           <w:rPr>
@@ -3558,7 +3562,7 @@
           <w14:ligatures w14:val="standardContextual"/>
         </w:rPr>
       </w:pPr>
-      <w:hyperlink w:anchor="_Toc194021301" w:history="1">
+      <w:hyperlink w:anchor="_Toc194133383" w:history="1">
         <w:r>
           <w:rPr>
             <w:rStyle w:val="af1"/>
@@ -3603,7 +3607,7 @@
             <w:noProof/>
             <w:webHidden/>
           </w:rPr>
-          <w:instrText xml:space="preserve"> PAGEREF _Toc194021301 \h </w:instrText>
+          <w:instrText xml:space="preserve"> PAGEREF _Toc194133383 \h </w:instrText>
         </w:r>
         <w:r>
           <w:rPr>
@@ -3648,7 +3652,7 @@
           <w14:ligatures w14:val="standardContextual"/>
         </w:rPr>
       </w:pPr>
-      <w:hyperlink w:anchor="_Toc194021302" w:history="1">
+      <w:hyperlink w:anchor="_Toc194133384" w:history="1">
         <w:r>
           <w:rPr>
             <w:rStyle w:val="af1"/>
@@ -3693,7 +3697,7 @@
             <w:noProof/>
             <w:webHidden/>
           </w:rPr>
-          <w:instrText xml:space="preserve"> PAGEREF _Toc194021302 \h </w:instrText>
+          <w:instrText xml:space="preserve"> PAGEREF _Toc194133384 \h </w:instrText>
         </w:r>
         <w:r>
           <w:rPr>
@@ -3738,7 +3742,7 @@
           <w14:ligatures w14:val="standardContextual"/>
         </w:rPr>
       </w:pPr>
-      <w:hyperlink w:anchor="_Toc194021303" w:history="1">
+      <w:hyperlink w:anchor="_Toc194133385" w:history="1">
         <w:r>
           <w:rPr>
             <w:rStyle w:val="af1"/>
@@ -3783,7 +3787,7 @@
             <w:noProof/>
             <w:webHidden/>
           </w:rPr>
-          <w:instrText xml:space="preserve"> PAGEREF _Toc194021303 \h </w:instrText>
+          <w:instrText xml:space="preserve"> PAGEREF _Toc194133385 \h </w:instrText>
         </w:r>
         <w:r>
           <w:rPr>
@@ -3828,7 +3832,7 @@
           <w14:ligatures w14:val="standardContextual"/>
         </w:rPr>
       </w:pPr>
-      <w:hyperlink w:anchor="_Toc194021304" w:history="1">
+      <w:hyperlink w:anchor="_Toc194133386" w:history="1">
         <w:r>
           <w:rPr>
             <w:rStyle w:val="af1"/>
@@ -3873,7 +3877,7 @@
             <w:noProof/>
             <w:webHidden/>
           </w:rPr>
-          <w:instrText xml:space="preserve"> PAGEREF _Toc194021304 \h </w:instrText>
+          <w:instrText xml:space="preserve"> PAGEREF _Toc194133386 \h </w:instrText>
         </w:r>
         <w:r>
           <w:rPr>
@@ -3918,7 +3922,7 @@
           <w14:ligatures w14:val="standardContextual"/>
         </w:rPr>
       </w:pPr>
-      <w:hyperlink w:anchor="_Toc194021305" w:history="1">
+      <w:hyperlink w:anchor="_Toc194133387" w:history="1">
         <w:r>
           <w:rPr>
             <w:rStyle w:val="af1"/>
@@ -3963,7 +3967,7 @@
             <w:noProof/>
             <w:webHidden/>
           </w:rPr>
-          <w:instrText xml:space="preserve"> PAGEREF _Toc194021305 \h </w:instrText>
+          <w:instrText xml:space="preserve"> PAGEREF _Toc194133387 \h </w:instrText>
         </w:r>
         <w:r>
           <w:rPr>
@@ -4007,7 +4011,7 @@
           <w14:ligatures w14:val="standardContextual"/>
         </w:rPr>
       </w:pPr>
-      <w:hyperlink w:anchor="_Toc194021306" w:history="1">
+      <w:hyperlink w:anchor="_Toc194133388" w:history="1">
         <w:r>
           <w:rPr>
             <w:rStyle w:val="af1"/>
@@ -4035,7 +4039,7 @@
             <w:noProof/>
             <w:webHidden/>
           </w:rPr>
-          <w:instrText xml:space="preserve"> PAGEREF _Toc194021306 \h </w:instrText>
+          <w:instrText xml:space="preserve"> PAGEREF _Toc194133388 \h </w:instrText>
         </w:r>
         <w:r>
           <w:rPr>
@@ -4110,7 +4114,7 @@
         </w:rPr>
       </w:pPr>
       <w:bookmarkStart w:id="0" w:name="_Toc1574214834"/>
-      <w:bookmarkStart w:id="1" w:name="_Toc194021267"/>
+      <w:bookmarkStart w:id="1" w:name="_Toc194133349"/>
       <w:r>
         <w:lastRenderedPageBreak/>
         <w:t>Термины, используемые в техническом задании</w:t>
@@ -4149,9 +4153,11 @@
             <w:pPr>
               <w:pStyle w:val="8"/>
             </w:pPr>
+            <w:proofErr w:type="spellStart"/>
             <w:r>
               <w:t>Термин</w:t>
             </w:r>
+            <w:proofErr w:type="spellEnd"/>
           </w:p>
         </w:tc>
         <w:tc>
@@ -4162,9 +4168,19 @@
             <w:pPr>
               <w:pStyle w:val="8"/>
             </w:pPr>
+            <w:proofErr w:type="spellStart"/>
             <w:r>
-              <w:t>Определение термина</w:t>
+              <w:t>Определение</w:t>
             </w:r>
+            <w:proofErr w:type="spellEnd"/>
+            <w:r>
+              <w:t xml:space="preserve"> </w:t>
+            </w:r>
+            <w:proofErr w:type="spellStart"/>
+            <w:r>
+              <w:t>термина</w:t>
+            </w:r>
+            <w:proofErr w:type="spellEnd"/>
           </w:p>
         </w:tc>
       </w:tr>
@@ -4755,8 +4771,13 @@
               <w:pStyle w:val="80"/>
             </w:pPr>
             <w:r>
-              <w:t>Front-end</w:t>
+              <w:t>Front-</w:t>
             </w:r>
+            <w:proofErr w:type="spellStart"/>
+            <w:r>
+              <w:t>end</w:t>
+            </w:r>
+            <w:proofErr w:type="spellEnd"/>
           </w:p>
         </w:tc>
         <w:tc>
@@ -4807,9 +4828,11 @@
             <w:pPr>
               <w:pStyle w:val="80"/>
             </w:pPr>
+            <w:proofErr w:type="spellStart"/>
             <w:r>
               <w:t>PostgreSQL</w:t>
             </w:r>
+            <w:proofErr w:type="spellEnd"/>
           </w:p>
         </w:tc>
         <w:tc>
@@ -4872,8 +4895,13 @@
               <w:pStyle w:val="80"/>
             </w:pPr>
             <w:r>
-              <w:t>Back-end</w:t>
+              <w:t>Back-</w:t>
             </w:r>
+            <w:proofErr w:type="spellStart"/>
+            <w:r>
+              <w:t>end</w:t>
+            </w:r>
+            <w:proofErr w:type="spellEnd"/>
           </w:p>
         </w:tc>
         <w:tc>
@@ -4908,7 +4936,7 @@
         <w:pStyle w:val="1"/>
       </w:pPr>
       <w:bookmarkStart w:id="2" w:name="_Toc1055524516"/>
-      <w:bookmarkStart w:id="3" w:name="_Toc194021268"/>
+      <w:bookmarkStart w:id="3" w:name="_Toc194133350"/>
       <w:r>
         <w:lastRenderedPageBreak/>
         <w:t>Общие сведения</w:t>
@@ -4925,7 +4953,7 @@
         </w:rPr>
       </w:pPr>
       <w:bookmarkStart w:id="4" w:name="_Toc148360526"/>
-      <w:bookmarkStart w:id="5" w:name="_Toc194021269"/>
+      <w:bookmarkStart w:id="5" w:name="_Toc194133351"/>
       <w:r>
         <w:rPr>
           <w:lang w:val="ru-RU"/>
@@ -4956,12 +4984,14 @@
       <w:r>
         <w:t>Краткое наименование: «</w:t>
       </w:r>
+      <w:proofErr w:type="spellStart"/>
       <w:r>
         <w:rPr>
           <w:lang w:val="en-US"/>
         </w:rPr>
         <w:t>DialogX</w:t>
       </w:r>
+      <w:proofErr w:type="spellEnd"/>
       <w:r>
         <w:t>».</w:t>
       </w:r>
@@ -4971,24 +5001,60 @@
         <w:pStyle w:val="2"/>
       </w:pPr>
       <w:bookmarkStart w:id="6" w:name="_Toc984517832"/>
-      <w:bookmarkStart w:id="7" w:name="_Toc194021270"/>
-      <w:r>
-        <w:t>Наименование исполнителя и заказчика приложения</w:t>
+      <w:bookmarkStart w:id="7" w:name="_Toc194133352"/>
+      <w:proofErr w:type="spellStart"/>
+      <w:r>
+        <w:t>Наименование</w:t>
+      </w:r>
+      <w:proofErr w:type="spellEnd"/>
+      <w:r>
+        <w:t xml:space="preserve"> </w:t>
+      </w:r>
+      <w:proofErr w:type="spellStart"/>
+      <w:r>
+        <w:t>исполнителя</w:t>
+      </w:r>
+      <w:proofErr w:type="spellEnd"/>
+      <w:r>
+        <w:t xml:space="preserve"> и </w:t>
+      </w:r>
+      <w:proofErr w:type="spellStart"/>
+      <w:r>
+        <w:t>заказчика</w:t>
+      </w:r>
+      <w:proofErr w:type="spellEnd"/>
+      <w:r>
+        <w:t xml:space="preserve"> </w:t>
+      </w:r>
+      <w:proofErr w:type="spellStart"/>
+      <w:r>
+        <w:t>приложения</w:t>
       </w:r>
       <w:bookmarkEnd w:id="6"/>
       <w:bookmarkEnd w:id="7"/>
+      <w:proofErr w:type="spellEnd"/>
     </w:p>
     <w:p>
       <w:pPr>
         <w:pStyle w:val="3"/>
       </w:pPr>
       <w:bookmarkStart w:id="8" w:name="_Toc540800923"/>
-      <w:bookmarkStart w:id="9" w:name="_Toc194021271"/>
-      <w:r>
-        <w:t>Наименование заказчика</w:t>
+      <w:bookmarkStart w:id="9" w:name="_Toc194133353"/>
+      <w:proofErr w:type="spellStart"/>
+      <w:r>
+        <w:t>Наименование</w:t>
+      </w:r>
+      <w:proofErr w:type="spellEnd"/>
+      <w:r>
+        <w:t xml:space="preserve"> </w:t>
+      </w:r>
+      <w:proofErr w:type="spellStart"/>
+      <w:r>
+        <w:t>заказчика</w:t>
       </w:r>
       <w:bookmarkEnd w:id="8"/>
       <w:bookmarkEnd w:id="9"/>
+      <w:proofErr w:type="spellEnd"/>
     </w:p>
     <w:p>
       <w:pPr>
@@ -5003,12 +5069,22 @@
         <w:pStyle w:val="3"/>
       </w:pPr>
       <w:bookmarkStart w:id="10" w:name="_Toc914798571"/>
-      <w:bookmarkStart w:id="11" w:name="_Toc194021272"/>
-      <w:r>
-        <w:t>Наименование исполнителя</w:t>
+      <w:bookmarkStart w:id="11" w:name="_Toc194133354"/>
+      <w:proofErr w:type="spellStart"/>
+      <w:r>
+        <w:t>Наименование</w:t>
+      </w:r>
+      <w:proofErr w:type="spellEnd"/>
+      <w:r>
+        <w:t xml:space="preserve"> </w:t>
+      </w:r>
+      <w:proofErr w:type="spellStart"/>
+      <w:r>
+        <w:t>исполнителя</w:t>
       </w:r>
       <w:bookmarkEnd w:id="10"/>
       <w:bookmarkEnd w:id="11"/>
+      <w:proofErr w:type="spellEnd"/>
     </w:p>
     <w:p>
       <w:pPr>
@@ -5045,21 +5121,38 @@
       <w:pPr>
         <w:pStyle w:val="a0"/>
       </w:pPr>
-      <w:r>
-        <w:t>Флейшман Никита Евгеньевич</w:t>
+      <w:proofErr w:type="spellStart"/>
+      <w:r>
+        <w:t>Флейшман</w:t>
+      </w:r>
+      <w:proofErr w:type="spellEnd"/>
+      <w:r>
+        <w:t xml:space="preserve"> Никита Евгеньевич</w:t>
       </w:r>
       <w:r>
         <w:t xml:space="preserve"> (</w:t>
       </w:r>
-      <w:r>
-        <w:t>team lead</w:t>
-      </w:r>
+      <w:proofErr w:type="spellStart"/>
+      <w:r>
+        <w:t>team</w:t>
+      </w:r>
+      <w:proofErr w:type="spellEnd"/>
+      <w:r>
+        <w:t xml:space="preserve"> </w:t>
+      </w:r>
+      <w:proofErr w:type="spellStart"/>
+      <w:r>
+        <w:t>lead</w:t>
+      </w:r>
+      <w:proofErr w:type="spellEnd"/>
       <w:r>
         <w:t xml:space="preserve">, </w:t>
       </w:r>
+      <w:proofErr w:type="spellStart"/>
       <w:r>
         <w:t>backend</w:t>
       </w:r>
+      <w:proofErr w:type="spellEnd"/>
       <w:r>
         <w:t xml:space="preserve"> разработчик);</w:t>
       </w:r>
@@ -5129,9 +5222,11 @@
       <w:r>
         <w:t xml:space="preserve"> (</w:t>
       </w:r>
+      <w:proofErr w:type="spellStart"/>
       <w:r>
         <w:t>backend</w:t>
       </w:r>
+      <w:proofErr w:type="spellEnd"/>
       <w:r>
         <w:t xml:space="preserve"> разработчик</w:t>
       </w:r>
@@ -5171,6 +5266,7 @@
       <w:r>
         <w:t xml:space="preserve"> (</w:t>
       </w:r>
+      <w:proofErr w:type="spellStart"/>
       <w:r>
         <w:rPr>
           <w:rFonts w:eastAsia="Times New Roman" w:cs="Times New Roman"/>
@@ -5187,6 +5283,7 @@
         </w:rPr>
         <w:t>rontend</w:t>
       </w:r>
+      <w:proofErr w:type="spellEnd"/>
       <w:r>
         <w:rPr>
           <w:rFonts w:eastAsia="Times New Roman" w:cs="Times New Roman"/>
@@ -5243,7 +5340,7 @@
         </w:rPr>
       </w:pPr>
       <w:bookmarkStart w:id="12" w:name="_Toc2129126754"/>
-      <w:bookmarkStart w:id="13" w:name="_Toc194021273"/>
+      <w:bookmarkStart w:id="13" w:name="_Toc194133355"/>
       <w:r>
         <w:rPr>
           <w:lang w:val="ru-RU"/>
@@ -5259,7 +5356,13 @@
         <w:pStyle w:val="-"/>
       </w:pPr>
       <w:r>
-        <w:t>Данное мобильное приложение будет создаваться на основании следующих документов:</w:t>
+        <w:t xml:space="preserve">Данное </w:t>
+      </w:r>
+      <w:r>
+        <w:t>веб-</w:t>
+      </w:r>
+      <w:r>
+        <w:t>приложение будет создаваться на основании следующих документов:</w:t>
       </w:r>
     </w:p>
     <w:p>
@@ -5298,7 +5401,7 @@
         </w:rPr>
       </w:pPr>
       <w:bookmarkStart w:id="14" w:name="_Toc1228793587"/>
-      <w:bookmarkStart w:id="15" w:name="_Toc194021274"/>
+      <w:bookmarkStart w:id="15" w:name="_Toc194133356"/>
       <w:r>
         <w:rPr>
           <w:lang w:val="ru-RU"/>
@@ -5487,7 +5590,7 @@
         </w:rPr>
       </w:pPr>
       <w:bookmarkStart w:id="16" w:name="_Toc283054043"/>
-      <w:bookmarkStart w:id="17" w:name="_Toc194021275"/>
+      <w:bookmarkStart w:id="17" w:name="_Toc194133357"/>
       <w:r>
         <w:rPr>
           <w:lang w:val="ru-RU"/>
@@ -5519,11 +5622,21 @@
       <w:r>
         <w:t xml:space="preserve">) – создан репозиторий проекта на </w:t>
       </w:r>
+      <w:proofErr w:type="spellStart"/>
       <w:r>
         <w:t>GitHub</w:t>
       </w:r>
-      <w:r>
-        <w:t>, распределены задачи проекта в таск-</w:t>
+      <w:proofErr w:type="spellEnd"/>
+      <w:r>
+        <w:t xml:space="preserve">, распределены задачи проекта в </w:t>
+      </w:r>
+      <w:proofErr w:type="spellStart"/>
+      <w:r>
+        <w:t>таск</w:t>
+      </w:r>
+      <w:proofErr w:type="spellEnd"/>
+      <w:r>
+        <w:t>-</w:t>
       </w:r>
       <w:r>
         <w:t>трекер</w:t>
@@ -5531,9 +5644,11 @@
       <w:r>
         <w:t xml:space="preserve"> </w:t>
       </w:r>
+      <w:proofErr w:type="spellStart"/>
       <w:r>
         <w:t>Jira</w:t>
       </w:r>
+      <w:proofErr w:type="spellEnd"/>
       <w:r>
         <w:t>, создан проект с общей логикой системы, предоставлены промежуточные результаты по курсовому проекту и готовое техническое задание;</w:t>
       </w:r>
@@ -5574,7 +5689,7 @@
         </w:rPr>
       </w:pPr>
       <w:bookmarkStart w:id="18" w:name="_Toc1535537341"/>
-      <w:bookmarkStart w:id="19" w:name="_Toc194021276"/>
+      <w:bookmarkStart w:id="19" w:name="_Toc194133358"/>
       <w:r>
         <w:rPr>
           <w:lang w:val="ru-RU"/>
@@ -5737,7 +5852,7 @@
         <w:pStyle w:val="1"/>
       </w:pPr>
       <w:bookmarkStart w:id="20" w:name="_Toc2050041583"/>
-      <w:bookmarkStart w:id="21" w:name="_Toc194021277"/>
+      <w:bookmarkStart w:id="21" w:name="_Toc194133359"/>
       <w:r>
         <w:lastRenderedPageBreak/>
         <w:t>Анализ конкурентов</w:t>
@@ -5765,6 +5880,7 @@
       <w:r>
         <w:t xml:space="preserve">В этом многообразии выделяются два проекта, которые занимают значительно место среди автоответчиков – </w:t>
       </w:r>
+      <w:proofErr w:type="spellStart"/>
       <w:r>
         <w:rPr>
           <w:bCs/>
@@ -5772,18 +5888,21 @@
         </w:rPr>
         <w:t>Pact</w:t>
       </w:r>
+      <w:proofErr w:type="spellEnd"/>
       <w:r>
         <w:t xml:space="preserve"> </w:t>
       </w:r>
       <w:r>
         <w:t xml:space="preserve">и </w:t>
       </w:r>
+      <w:proofErr w:type="spellStart"/>
       <w:r>
         <w:rPr>
           <w:szCs w:val="28"/>
         </w:rPr>
         <w:t>Angry.Space</w:t>
       </w:r>
+      <w:proofErr w:type="spellEnd"/>
       <w:r>
         <w:rPr>
           <w:szCs w:val="28"/>
@@ -5796,7 +5915,8 @@
         <w:pStyle w:val="2"/>
       </w:pPr>
       <w:bookmarkStart w:id="22" w:name="_Hlk192791248"/>
-      <w:bookmarkStart w:id="23" w:name="_Toc194021278"/>
+      <w:bookmarkStart w:id="23" w:name="_Toc194133360"/>
+      <w:proofErr w:type="spellStart"/>
       <w:r>
         <w:rPr>
           <w:rFonts w:cs="Times New Roman"/>
@@ -5807,17 +5927,20 @@
       </w:r>
       <w:bookmarkEnd w:id="22"/>
       <w:bookmarkEnd w:id="23"/>
+      <w:proofErr w:type="spellEnd"/>
     </w:p>
     <w:p>
       <w:pPr>
         <w:pStyle w:val="-"/>
       </w:pPr>
+      <w:proofErr w:type="spellStart"/>
       <w:r>
         <w:rPr>
           <w:szCs w:val="28"/>
         </w:rPr>
         <w:t>Angry.Space</w:t>
       </w:r>
+      <w:proofErr w:type="spellEnd"/>
       <w:r>
         <w:t xml:space="preserve"> – </w:t>
       </w:r>
@@ -5954,7 +6077,7 @@
       <w:pPr>
         <w:pStyle w:val="2"/>
       </w:pPr>
-      <w:bookmarkStart w:id="24" w:name="_Toc194021279"/>
+      <w:bookmarkStart w:id="24" w:name="_Toc194133361"/>
       <w:r>
         <w:rPr>
           <w:rFonts w:cs="Times New Roman"/>
@@ -5974,11 +6097,19 @@
         <w:rPr>
           <w:szCs w:val="28"/>
         </w:rPr>
-        <w:t xml:space="preserve"> Pact</w:t>
-      </w:r>
-      <w:r>
         <w:t xml:space="preserve"> </w:t>
       </w:r>
+      <w:proofErr w:type="spellStart"/>
+      <w:r>
+        <w:rPr>
+          <w:szCs w:val="28"/>
+        </w:rPr>
+        <w:t>Pact</w:t>
+      </w:r>
+      <w:proofErr w:type="spellEnd"/>
+      <w:r>
+        <w:t xml:space="preserve"> </w:t>
+      </w:r>
       <w:r>
         <w:t xml:space="preserve">– </w:t>
       </w:r>
@@ -6000,7 +6131,15 @@
       </w:pPr>
       <w:bookmarkStart w:id="25" w:name="_Hlk192793473"/>
       <w:r>
-        <w:t>Встроенная интеграция с AmoCRM и Bitrix24.</w:t>
+        <w:t xml:space="preserve">Встроенная интеграция с </w:t>
+      </w:r>
+      <w:proofErr w:type="spellStart"/>
+      <w:r>
+        <w:t>AmoCRM</w:t>
+      </w:r>
+      <w:proofErr w:type="spellEnd"/>
+      <w:r>
+        <w:t xml:space="preserve"> и Bitrix24.</w:t>
       </w:r>
     </w:p>
     <w:p>
@@ -6010,7 +6149,15 @@
       <w:bookmarkStart w:id="26" w:name="_Hlk192793485"/>
       <w:bookmarkEnd w:id="25"/>
       <w:r>
-        <w:t>Поддержка WhatsApp Business API, что важно для компаний.</w:t>
+        <w:t xml:space="preserve">Поддержка </w:t>
+      </w:r>
+      <w:proofErr w:type="spellStart"/>
+      <w:r>
+        <w:t>WhatsApp</w:t>
+      </w:r>
+      <w:proofErr w:type="spellEnd"/>
+      <w:r>
+        <w:t xml:space="preserve"> Business API, что важно для компаний.</w:t>
       </w:r>
     </w:p>
     <w:bookmarkEnd w:id="26"/>
@@ -6040,7 +6187,15 @@
         <w:t>Д</w:t>
       </w:r>
       <w:r>
-        <w:t>орогая подписка (от 990 ₽/мес + минимальный депозит 5,000 ₽).</w:t>
+        <w:t>орогая подписка (от 990 ₽/</w:t>
+      </w:r>
+      <w:proofErr w:type="spellStart"/>
+      <w:r>
+        <w:t>мес</w:t>
+      </w:r>
+      <w:proofErr w:type="spellEnd"/>
+      <w:r>
+        <w:t xml:space="preserve"> + минимальный депозит 5,000 ₽).</w:t>
       </w:r>
     </w:p>
     <w:p>
@@ -6104,7 +6259,7 @@
       <w:pPr>
         <w:pStyle w:val="1"/>
       </w:pPr>
-      <w:bookmarkStart w:id="31" w:name="_Toc194021280"/>
+      <w:bookmarkStart w:id="31" w:name="_Toc194133362"/>
       <w:r>
         <w:t>Требования к приложению и программному обеспечению</w:t>
       </w:r>
@@ -6116,12 +6271,30 @@
         <w:pStyle w:val="2"/>
       </w:pPr>
       <w:bookmarkStart w:id="32" w:name="_Toc313541209"/>
-      <w:bookmarkStart w:id="33" w:name="_Toc194021281"/>
-      <w:r>
-        <w:t>Требования к базе данных</w:t>
+      <w:bookmarkStart w:id="33" w:name="_Toc194133363"/>
+      <w:proofErr w:type="spellStart"/>
+      <w:r>
+        <w:t>Требования</w:t>
+      </w:r>
+      <w:proofErr w:type="spellEnd"/>
+      <w:r>
+        <w:t xml:space="preserve"> к </w:t>
+      </w:r>
+      <w:proofErr w:type="spellStart"/>
+      <w:r>
+        <w:t>базе</w:t>
+      </w:r>
+      <w:proofErr w:type="spellEnd"/>
+      <w:r>
+        <w:t xml:space="preserve"> </w:t>
+      </w:r>
+      <w:proofErr w:type="spellStart"/>
+      <w:r>
+        <w:t>данных</w:t>
       </w:r>
       <w:bookmarkEnd w:id="32"/>
       <w:bookmarkEnd w:id="33"/>
+      <w:proofErr w:type="spellEnd"/>
     </w:p>
     <w:p>
       <w:pPr>
@@ -6131,8 +6304,13 @@
         </w:rPr>
       </w:pPr>
       <w:r>
-        <w:t>База данных будет реализована с помощью PostgreSQL</w:t>
-      </w:r>
+        <w:t xml:space="preserve">База данных будет реализована с помощью </w:t>
+      </w:r>
+      <w:proofErr w:type="spellStart"/>
+      <w:r>
+        <w:t>PostgreSQL</w:t>
+      </w:r>
+      <w:proofErr w:type="spellEnd"/>
       <w:r>
         <w:t>, кэширование будет реализовано с помощью</w:t>
       </w:r>
@@ -6151,13 +6329,23 @@
         <w:pStyle w:val="2"/>
       </w:pPr>
       <w:bookmarkStart w:id="34" w:name="_Toc503091439"/>
-      <w:bookmarkStart w:id="35" w:name="_Toc194021282"/>
+      <w:bookmarkStart w:id="35" w:name="_Toc194133364"/>
+      <w:proofErr w:type="spellStart"/>
       <w:r>
         <w:lastRenderedPageBreak/>
-        <w:t>Требования к архитектуре</w:t>
+        <w:t>Требования</w:t>
+      </w:r>
+      <w:proofErr w:type="spellEnd"/>
+      <w:r>
+        <w:t xml:space="preserve"> к </w:t>
+      </w:r>
+      <w:proofErr w:type="spellStart"/>
+      <w:r>
+        <w:t>архитектуре</w:t>
       </w:r>
       <w:bookmarkEnd w:id="34"/>
       <w:bookmarkEnd w:id="35"/>
+      <w:proofErr w:type="spellEnd"/>
     </w:p>
     <w:p>
       <w:r>
@@ -6172,7 +6360,7 @@
         </w:rPr>
       </w:pPr>
       <w:bookmarkStart w:id="36" w:name="_Toc1632849069"/>
-      <w:bookmarkStart w:id="37" w:name="_Toc194021283"/>
+      <w:bookmarkStart w:id="37" w:name="_Toc194133365"/>
       <w:r>
         <w:rPr>
           <w:lang w:val="ru-RU"/>
@@ -6272,9 +6460,11 @@
       <w:r>
         <w:t xml:space="preserve">СУБД </w:t>
       </w:r>
+      <w:proofErr w:type="spellStart"/>
       <w:r>
         <w:t>PostgresSQL</w:t>
       </w:r>
+      <w:proofErr w:type="spellEnd"/>
       <w:r>
         <w:t xml:space="preserve"> (предоставляет расширенные возможности </w:t>
       </w:r>
@@ -6289,9 +6479,11 @@
       <w:pPr>
         <w:pStyle w:val="a0"/>
       </w:pPr>
+      <w:proofErr w:type="spellStart"/>
       <w:r>
         <w:t>Docker</w:t>
       </w:r>
+      <w:proofErr w:type="spellEnd"/>
       <w:r>
         <w:t xml:space="preserve"> (позволяет ускорить разработку, тестирование и развертывание приложения).</w:t>
       </w:r>
@@ -6395,8 +6587,13 @@
       <w:pPr>
         <w:pStyle w:val="a0"/>
       </w:pPr>
-      <w:r>
-        <w:t xml:space="preserve">Tailwind </w:t>
+      <w:proofErr w:type="spellStart"/>
+      <w:r>
+        <w:t>Tailwind</w:t>
+      </w:r>
+      <w:proofErr w:type="spellEnd"/>
+      <w:r>
+        <w:t xml:space="preserve"> </w:t>
       </w:r>
       <w:r>
         <w:rPr>
@@ -6412,12 +6609,14 @@
       <w:pPr>
         <w:pStyle w:val="a0"/>
       </w:pPr>
+      <w:proofErr w:type="spellStart"/>
       <w:r>
         <w:t>V</w:t>
       </w:r>
       <w:r>
         <w:t>ite</w:t>
       </w:r>
+      <w:proofErr w:type="spellEnd"/>
       <w:r>
         <w:t xml:space="preserve"> </w:t>
       </w:r>
@@ -6480,8 +6679,13 @@
         <w:t>outer</w:t>
       </w:r>
       <w:r>
-        <w:t xml:space="preserve"> (библиотека для навигации между разными частями веб-приложения, созданного на Reac</w:t>
-      </w:r>
+        <w:t xml:space="preserve"> (библиотека для навигации между разными частями веб-приложения, созданного на </w:t>
+      </w:r>
+      <w:proofErr w:type="spellStart"/>
+      <w:r>
+        <w:t>Reac</w:t>
+      </w:r>
+      <w:proofErr w:type="spellEnd"/>
       <w:r>
         <w:rPr>
           <w:lang w:val="en-US"/>
@@ -6510,15 +6714,19 @@
       <w:pPr>
         <w:pStyle w:val="a0"/>
       </w:pPr>
+      <w:proofErr w:type="spellStart"/>
       <w:r>
         <w:t>Swagger</w:t>
       </w:r>
+      <w:proofErr w:type="spellEnd"/>
       <w:r>
         <w:t xml:space="preserve"> (поскольку позволяет делать спецификации для </w:t>
       </w:r>
+      <w:proofErr w:type="spellStart"/>
       <w:r>
         <w:t>Rest</w:t>
       </w:r>
+      <w:proofErr w:type="spellEnd"/>
       <w:r>
         <w:t xml:space="preserve"> </w:t>
       </w:r>
@@ -6534,12 +6742,30 @@
         <w:pStyle w:val="2"/>
       </w:pPr>
       <w:bookmarkStart w:id="38" w:name="_Toc2036460781"/>
-      <w:bookmarkStart w:id="39" w:name="_Toc194021284"/>
-      <w:r>
-        <w:t>Требования к защите информации</w:t>
+      <w:bookmarkStart w:id="39" w:name="_Toc194133366"/>
+      <w:proofErr w:type="spellStart"/>
+      <w:r>
+        <w:t>Требования</w:t>
+      </w:r>
+      <w:proofErr w:type="spellEnd"/>
+      <w:r>
+        <w:t xml:space="preserve"> к </w:t>
+      </w:r>
+      <w:proofErr w:type="spellStart"/>
+      <w:r>
+        <w:t>защите</w:t>
+      </w:r>
+      <w:proofErr w:type="spellEnd"/>
+      <w:r>
+        <w:t xml:space="preserve"> </w:t>
+      </w:r>
+      <w:proofErr w:type="spellStart"/>
+      <w:r>
+        <w:t>информации</w:t>
       </w:r>
       <w:bookmarkEnd w:id="38"/>
       <w:bookmarkEnd w:id="39"/>
+      <w:proofErr w:type="spellEnd"/>
     </w:p>
     <w:p>
       <w:pPr>
@@ -6585,8 +6811,13 @@
         <w:t>к</w:t>
       </w:r>
       <w:r>
-        <w:t>эширование с помощью Redis</w:t>
-      </w:r>
+        <w:t xml:space="preserve">эширование с помощью </w:t>
+      </w:r>
+      <w:proofErr w:type="spellStart"/>
+      <w:r>
+        <w:t>Redis</w:t>
+      </w:r>
+      <w:proofErr w:type="spellEnd"/>
       <w:r>
         <w:t>.</w:t>
       </w:r>
@@ -6596,13 +6827,39 @@
         <w:pStyle w:val="2"/>
       </w:pPr>
       <w:bookmarkStart w:id="40" w:name="_Toc1246343066"/>
-      <w:bookmarkStart w:id="41" w:name="_Toc194021285"/>
+      <w:bookmarkStart w:id="41" w:name="_Toc194133367"/>
+      <w:proofErr w:type="spellStart"/>
       <w:r>
         <w:lastRenderedPageBreak/>
-        <w:t>Требования по патентной части</w:t>
+        <w:t>Требования</w:t>
+      </w:r>
+      <w:proofErr w:type="spellEnd"/>
+      <w:r>
+        <w:t xml:space="preserve"> </w:t>
+      </w:r>
+      <w:proofErr w:type="spellStart"/>
+      <w:r>
+        <w:t>по</w:t>
+      </w:r>
+      <w:proofErr w:type="spellEnd"/>
+      <w:r>
+        <w:t xml:space="preserve"> </w:t>
+      </w:r>
+      <w:proofErr w:type="spellStart"/>
+      <w:r>
+        <w:t>патентной</w:t>
+      </w:r>
+      <w:proofErr w:type="spellEnd"/>
+      <w:r>
+        <w:t xml:space="preserve"> </w:t>
+      </w:r>
+      <w:proofErr w:type="spellStart"/>
+      <w:r>
+        <w:t>части</w:t>
       </w:r>
       <w:bookmarkEnd w:id="40"/>
       <w:bookmarkEnd w:id="41"/>
+      <w:proofErr w:type="spellEnd"/>
     </w:p>
     <w:p>
       <w:pPr>
@@ -6619,7 +6876,7 @@
           <w:lang w:val="ru-RU"/>
         </w:rPr>
       </w:pPr>
-      <w:bookmarkStart w:id="42" w:name="_Toc194021286"/>
+      <w:bookmarkStart w:id="42" w:name="_Toc194133368"/>
       <w:r>
         <w:rPr>
           <w:lang w:val="ru-RU"/>
@@ -6890,7 +7147,7 @@
           <w:lang w:val="ru-RU"/>
         </w:rPr>
       </w:pPr>
-      <w:bookmarkStart w:id="43" w:name="_Toc194021287"/>
+      <w:bookmarkStart w:id="43" w:name="_Toc194133369"/>
       <w:r>
         <w:rPr>
           <w:lang w:val="ru-RU"/>
@@ -6960,7 +7217,7 @@
         <w:pStyle w:val="1"/>
       </w:pPr>
       <w:bookmarkStart w:id="44" w:name="_Toc1757023229"/>
-      <w:bookmarkStart w:id="45" w:name="_Toc194021288"/>
+      <w:bookmarkStart w:id="45" w:name="_Toc194133370"/>
       <w:r>
         <w:lastRenderedPageBreak/>
         <w:t>Функциональные требования</w:t>
@@ -7012,7 +7269,7 @@
       <w:pPr>
         <w:pStyle w:val="2"/>
       </w:pPr>
-      <w:bookmarkStart w:id="46" w:name="_Toc194021289"/>
+      <w:bookmarkStart w:id="46" w:name="_Toc194133371"/>
       <w:r>
         <w:rPr>
           <w:lang w:val="ru-RU"/>
@@ -7080,7 +7337,7 @@
       <w:pPr>
         <w:pStyle w:val="2"/>
       </w:pPr>
-      <w:bookmarkStart w:id="48" w:name="_Toc194021290"/>
+      <w:bookmarkStart w:id="48" w:name="_Toc194133372"/>
       <w:r>
         <w:rPr>
           <w:lang w:val="ru-RU"/>
@@ -7176,7 +7433,7 @@
       <w:pPr>
         <w:pStyle w:val="2"/>
       </w:pPr>
-      <w:bookmarkStart w:id="49" w:name="_Toc194021291"/>
+      <w:bookmarkStart w:id="49" w:name="_Toc194133373"/>
       <w:r>
         <w:rPr>
           <w:lang w:val="ru-RU"/>
@@ -7229,7 +7486,7 @@
       <w:pPr>
         <w:pStyle w:val="2"/>
       </w:pPr>
-      <w:bookmarkStart w:id="50" w:name="_Toc194021292"/>
+      <w:bookmarkStart w:id="50" w:name="_Toc194133374"/>
       <w:r>
         <w:rPr>
           <w:lang w:val="ru-RU"/>
@@ -7320,7 +7577,7 @@
         <w:pStyle w:val="1"/>
       </w:pPr>
       <w:bookmarkStart w:id="52" w:name="_Toc1627570720"/>
-      <w:bookmarkStart w:id="53" w:name="_Toc194021293"/>
+      <w:bookmarkStart w:id="53" w:name="_Toc194133375"/>
       <w:r>
         <w:lastRenderedPageBreak/>
         <w:t>Нефункциональные требования</w:t>
@@ -7525,13 +7782,23 @@
         <w:pStyle w:val="2"/>
       </w:pPr>
       <w:bookmarkStart w:id="54" w:name="_Toc297187473"/>
-      <w:bookmarkStart w:id="55" w:name="_Toc194021294"/>
+      <w:bookmarkStart w:id="55" w:name="_Toc194133376"/>
+      <w:proofErr w:type="spellStart"/>
       <w:r>
         <w:lastRenderedPageBreak/>
-        <w:t>Макет приложения</w:t>
+        <w:t>Макет</w:t>
+      </w:r>
+      <w:proofErr w:type="spellEnd"/>
+      <w:r>
+        <w:t xml:space="preserve"> </w:t>
+      </w:r>
+      <w:proofErr w:type="spellStart"/>
+      <w:r>
+        <w:t>приложения</w:t>
       </w:r>
       <w:bookmarkEnd w:id="54"/>
       <w:bookmarkEnd w:id="55"/>
+      <w:proofErr w:type="spellEnd"/>
     </w:p>
     <w:p>
       <w:pPr>
@@ -7541,12 +7808,30 @@
         </w:rPr>
       </w:pPr>
       <w:bookmarkStart w:id="56" w:name="_Toc1426287885"/>
-      <w:bookmarkStart w:id="57" w:name="_Toc194021295"/>
-      <w:r>
-        <w:t>Макет экрана авторизации</w:t>
+      <w:bookmarkStart w:id="57" w:name="_Toc194133377"/>
+      <w:proofErr w:type="spellStart"/>
+      <w:r>
+        <w:t>Макет</w:t>
+      </w:r>
+      <w:proofErr w:type="spellEnd"/>
+      <w:r>
+        <w:t xml:space="preserve"> </w:t>
+      </w:r>
+      <w:proofErr w:type="spellStart"/>
+      <w:r>
+        <w:t>экрана</w:t>
+      </w:r>
+      <w:proofErr w:type="spellEnd"/>
+      <w:r>
+        <w:t xml:space="preserve"> </w:t>
+      </w:r>
+      <w:proofErr w:type="spellStart"/>
+      <w:r>
+        <w:t>авторизации</w:t>
       </w:r>
       <w:bookmarkEnd w:id="56"/>
       <w:bookmarkEnd w:id="57"/>
+      <w:proofErr w:type="spellEnd"/>
     </w:p>
     <w:p>
       <w:pPr>
@@ -7676,7 +7961,7 @@
         </w:rPr>
       </w:pPr>
       <w:bookmarkStart w:id="58" w:name="_Toc355673544"/>
-      <w:bookmarkStart w:id="59" w:name="_Toc194021296"/>
+      <w:bookmarkStart w:id="59" w:name="_Toc194133378"/>
       <w:r>
         <w:rPr>
           <w:lang w:val="ru-RU"/>
@@ -7835,7 +8120,7 @@
         </w:rPr>
       </w:pPr>
       <w:bookmarkStart w:id="60" w:name="_Toc311730503"/>
-      <w:bookmarkStart w:id="61" w:name="_Toc194021297"/>
+      <w:bookmarkStart w:id="61" w:name="_Toc194133379"/>
       <w:r>
         <w:rPr>
           <w:lang w:val="ru-RU"/>
@@ -7957,7 +8242,7 @@
         </w:rPr>
       </w:pPr>
       <w:bookmarkStart w:id="62" w:name="_Toc1357566675"/>
-      <w:bookmarkStart w:id="63" w:name="_Toc194021298"/>
+      <w:bookmarkStart w:id="63" w:name="_Toc194133380"/>
       <w:r>
         <w:rPr>
           <w:lang w:val="ru-RU"/>
@@ -8117,7 +8402,7 @@
         </w:rPr>
       </w:pPr>
       <w:bookmarkStart w:id="64" w:name="_Toc25798435"/>
-      <w:bookmarkStart w:id="65" w:name="_Toc194021299"/>
+      <w:bookmarkStart w:id="65" w:name="_Toc194133381"/>
       <w:r>
         <w:rPr>
           <w:lang w:val="ru-RU"/>
@@ -8252,7 +8537,7 @@
         </w:rPr>
       </w:pPr>
       <w:bookmarkStart w:id="66" w:name="_Toc658231335"/>
-      <w:bookmarkStart w:id="67" w:name="_Toc194021300"/>
+      <w:bookmarkStart w:id="67" w:name="_Toc194133382"/>
       <w:r>
         <w:rPr>
           <w:lang w:val="ru-RU"/>
@@ -8382,7 +8667,7 @@
         </w:rPr>
       </w:pPr>
       <w:bookmarkStart w:id="68" w:name="_Toc395496551"/>
-      <w:bookmarkStart w:id="69" w:name="_Toc194021301"/>
+      <w:bookmarkStart w:id="69" w:name="_Toc194133383"/>
       <w:r>
         <w:rPr>
           <w:lang w:val="ru-RU"/>
@@ -8528,7 +8813,7 @@
         </w:rPr>
       </w:pPr>
       <w:bookmarkStart w:id="70" w:name="_Toc471771972"/>
-      <w:bookmarkStart w:id="71" w:name="_Toc194021302"/>
+      <w:bookmarkStart w:id="71" w:name="_Toc194133384"/>
       <w:r>
         <w:rPr>
           <w:lang w:val="ru-RU"/>
@@ -8675,10 +8960,23 @@
         </w:rPr>
       </w:pPr>
       <w:bookmarkStart w:id="72" w:name="_Toc1155874506"/>
-      <w:bookmarkStart w:id="73" w:name="_Toc194021303"/>
+      <w:bookmarkStart w:id="73" w:name="_Toc194133385"/>
+      <w:proofErr w:type="spellStart"/>
       <w:r>
         <w:lastRenderedPageBreak/>
-        <w:t xml:space="preserve">Макет экрана </w:t>
+        <w:t>Макет</w:t>
+      </w:r>
+      <w:proofErr w:type="spellEnd"/>
+      <w:r>
+        <w:t xml:space="preserve"> </w:t>
+      </w:r>
+      <w:proofErr w:type="spellStart"/>
+      <w:r>
+        <w:t>экрана</w:t>
+      </w:r>
+      <w:proofErr w:type="spellEnd"/>
+      <w:r>
+        <w:t xml:space="preserve"> </w:t>
       </w:r>
       <w:bookmarkEnd w:id="72"/>
       <w:r>
@@ -8790,7 +9088,7 @@
         <w:pStyle w:val="1"/>
       </w:pPr>
       <w:bookmarkStart w:id="74" w:name="_Toc441689862"/>
-      <w:bookmarkStart w:id="75" w:name="_Toc194021304"/>
+      <w:bookmarkStart w:id="75" w:name="_Toc194133386"/>
       <w:r>
         <w:lastRenderedPageBreak/>
         <w:t>Планы на дальнейшее развитие проекта</w:t>
@@ -8846,7 +9144,7 @@
         <w:pStyle w:val="1"/>
       </w:pPr>
       <w:bookmarkStart w:id="76" w:name="_Toc976435230"/>
-      <w:bookmarkStart w:id="77" w:name="_Toc194021305"/>
+      <w:bookmarkStart w:id="77" w:name="_Toc194133387"/>
       <w:r>
         <w:lastRenderedPageBreak/>
         <w:t>Источники разработки</w:t>
@@ -8892,15 +9190,28 @@
         </w:rPr>
         <w:t xml:space="preserve"> (</w:t>
       </w:r>
-      <w:hyperlink r:id="rId17" w:history="1">
-        <w:r>
-          <w:rPr>
-            <w:rStyle w:val="af1"/>
-            <w:lang w:val="en-US"/>
-          </w:rPr>
-          <w:t>https://www.pact.im/</w:t>
-        </w:r>
-      </w:hyperlink>
+      <w:r>
+        <w:fldChar w:fldCharType="begin"/>
+      </w:r>
+      <w:r>
+        <w:rPr>
+          <w:lang w:val="en-US"/>
+        </w:rPr>
+        <w:instrText>HYPERLINK "https://www.pact.im/"</w:instrText>
+      </w:r>
+      <w:r>
+        <w:fldChar w:fldCharType="separate"/>
+      </w:r>
+      <w:r>
+        <w:rPr>
+          <w:rStyle w:val="af1"/>
+          <w:lang w:val="en-US"/>
+        </w:rPr>
+        <w:t>https://www.pact.im/</w:t>
+      </w:r>
+      <w:r>
+        <w:fldChar w:fldCharType="end"/>
+      </w:r>
       <w:r>
         <w:rPr>
           <w:lang w:val="en-US"/>
@@ -8919,6 +9230,7 @@
           <w:lang w:val="en-US"/>
         </w:rPr>
       </w:pPr>
+      <w:proofErr w:type="spellStart"/>
       <w:r>
         <w:rPr>
           <w:rFonts w:cs="Times New Roman"/>
@@ -8937,39 +9249,53 @@
         </w:rPr>
         <w:t>e</w:t>
       </w:r>
+      <w:proofErr w:type="spellEnd"/>
       <w:r>
         <w:rPr>
           <w:lang w:val="en-US"/>
         </w:rPr>
         <w:t xml:space="preserve"> (</w:t>
       </w:r>
-      <w:hyperlink r:id="rId18">
-        <w:r>
-          <w:rPr>
-            <w:rStyle w:val="af1"/>
-            <w:lang w:val="en-US"/>
-          </w:rPr>
-          <w:t>https://</w:t>
-        </w:r>
-        <w:r>
-          <w:rPr>
-            <w:rStyle w:val="af1"/>
-            <w:lang w:val="en-US"/>
-          </w:rPr>
-          <w:t>angry.space</w:t>
-        </w:r>
-        <w:r>
-          <w:rPr>
-            <w:rStyle w:val="af1"/>
-            <w:lang w:val="en-US"/>
-          </w:rPr>
-          <w:t>/</w:t>
-        </w:r>
-      </w:hyperlink>
+      <w:r>
+        <w:fldChar w:fldCharType="begin"/>
+      </w:r>
       <w:r>
         <w:rPr>
           <w:lang w:val="en-US"/>
         </w:rPr>
+        <w:instrText>HYPERLINK "https://angry.space/" \h</w:instrText>
+      </w:r>
+      <w:r>
+        <w:fldChar w:fldCharType="separate"/>
+      </w:r>
+      <w:r>
+        <w:rPr>
+          <w:rStyle w:val="af1"/>
+          <w:lang w:val="en-US"/>
+        </w:rPr>
+        <w:t>https://</w:t>
+      </w:r>
+      <w:r>
+        <w:rPr>
+          <w:rStyle w:val="af1"/>
+          <w:lang w:val="en-US"/>
+        </w:rPr>
+        <w:t>angry.space</w:t>
+      </w:r>
+      <w:r>
+        <w:rPr>
+          <w:rStyle w:val="af1"/>
+          <w:lang w:val="en-US"/>
+        </w:rPr>
+        <w:t>/</w:t>
+      </w:r>
+      <w:r>
+        <w:fldChar w:fldCharType="end"/>
+      </w:r>
+      <w:r>
+        <w:rPr>
+          <w:lang w:val="en-US"/>
+        </w:rPr>
         <w:t>).</w:t>
       </w:r>
       <w:r>
@@ -8984,7 +9310,7 @@
         <w:pStyle w:val="ad"/>
       </w:pPr>
       <w:bookmarkStart w:id="78" w:name="_Toc1897129901"/>
-      <w:bookmarkStart w:id="79" w:name="_Toc194021306"/>
+      <w:bookmarkStart w:id="79" w:name="_Toc194133388"/>
       <w:r>
         <w:lastRenderedPageBreak/>
         <w:t>Приложение</w:t>
@@ -9020,7 +9346,7 @@
                     </pic:cNvPicPr>
                   </pic:nvPicPr>
                   <pic:blipFill>
-                    <a:blip r:embed="rId19" cstate="print">
+                    <a:blip r:embed="rId17" cstate="print">
                       <a:extLst>
                         <a:ext uri="{28A0092B-C50C-407E-A947-70E740481C1C}">
                           <a14:useLocalDpi xmlns:a14="http://schemas.microsoft.com/office/drawing/2010/main" val="0"/>
@@ -9095,7 +9421,7 @@
                     </pic:cNvPicPr>
                   </pic:nvPicPr>
                   <pic:blipFill>
-                    <a:blip r:embed="rId20" cstate="print">
+                    <a:blip r:embed="rId18" cstate="print">
                       <a:extLst>
                         <a:ext uri="{28A0092B-C50C-407E-A947-70E740481C1C}">
                           <a14:useLocalDpi xmlns:a14="http://schemas.microsoft.com/office/drawing/2010/main" val="0"/>
@@ -9131,12 +9457,14 @@
       <w:pPr>
         <w:pStyle w:val="a1"/>
       </w:pPr>
+      <w:proofErr w:type="spellStart"/>
       <w:r>
         <w:rPr>
           <w:lang w:val="en-US"/>
         </w:rPr>
         <w:t>Диаграмм</w:t>
       </w:r>
+      <w:proofErr w:type="spellEnd"/>
       <w:r>
         <w:t>а</w:t>
       </w:r>
@@ -9144,7 +9472,21 @@
         <w:rPr>
           <w:lang w:val="en-US"/>
         </w:rPr>
-        <w:t xml:space="preserve"> развертывания </w:t>
+        <w:t xml:space="preserve"> </w:t>
+      </w:r>
+      <w:proofErr w:type="spellStart"/>
+      <w:r>
+        <w:rPr>
+          <w:lang w:val="en-US"/>
+        </w:rPr>
+        <w:t>развертывания</w:t>
+      </w:r>
+      <w:proofErr w:type="spellEnd"/>
+      <w:r>
+        <w:rPr>
+          <w:lang w:val="en-US"/>
+        </w:rPr>
+        <w:t xml:space="preserve"> </w:t>
       </w:r>
     </w:p>
     <w:p/>
@@ -9176,7 +9518,7 @@
                     </pic:cNvPicPr>
                   </pic:nvPicPr>
                   <pic:blipFill>
-                    <a:blip r:embed="rId21">
+                    <a:blip r:embed="rId19">
                       <a:extLst>
                         <a:ext uri="{28A0092B-C50C-407E-A947-70E740481C1C}">
                           <a14:useLocalDpi xmlns:a14="http://schemas.microsoft.com/office/drawing/2010/main" val="0"/>
@@ -9250,7 +9592,7 @@
                     </pic:cNvPicPr>
                   </pic:nvPicPr>
                   <pic:blipFill>
-                    <a:blip r:embed="rId22">
+                    <a:blip r:embed="rId20">
                       <a:extLst>
                         <a:ext uri="{28A0092B-C50C-407E-A947-70E740481C1C}">
                           <a14:useLocalDpi xmlns:a14="http://schemas.microsoft.com/office/drawing/2010/main" val="0"/>
@@ -9295,11 +9637,33 @@
           <w:lang w:val="en-US"/>
         </w:rPr>
       </w:pPr>
+      <w:proofErr w:type="spellStart"/>
       <w:r>
         <w:rPr>
           <w:lang w:val="en-US"/>
         </w:rPr>
-        <w:t>Диаграмма последовательности (</w:t>
+        <w:t>Диаграмма</w:t>
+      </w:r>
+      <w:proofErr w:type="spellEnd"/>
+      <w:r>
+        <w:rPr>
+          <w:lang w:val="en-US"/>
+        </w:rPr>
+        <w:t xml:space="preserve"> </w:t>
+      </w:r>
+      <w:proofErr w:type="spellStart"/>
+      <w:r>
+        <w:rPr>
+          <w:lang w:val="en-US"/>
+        </w:rPr>
+        <w:t>последовательности</w:t>
+      </w:r>
+      <w:proofErr w:type="spellEnd"/>
+      <w:r>
+        <w:rPr>
+          <w:lang w:val="en-US"/>
+        </w:rPr>
+        <w:t xml:space="preserve"> (</w:t>
       </w:r>
       <w:r>
         <w:t>Неавторизованный</w:t>
@@ -9308,7 +9672,21 @@
         <w:rPr>
           <w:lang w:val="en-US"/>
         </w:rPr>
-        <w:t xml:space="preserve"> пользователь)</w:t>
+        <w:t xml:space="preserve"> </w:t>
+      </w:r>
+      <w:proofErr w:type="spellStart"/>
+      <w:r>
+        <w:rPr>
+          <w:lang w:val="en-US"/>
+        </w:rPr>
+        <w:t>пользователь</w:t>
+      </w:r>
+      <w:proofErr w:type="spellEnd"/>
+      <w:r>
+        <w:rPr>
+          <w:lang w:val="en-US"/>
+        </w:rPr>
+        <w:t>)</w:t>
       </w:r>
     </w:p>
     <w:p>
@@ -9347,7 +9725,7 @@
                     </pic:cNvPicPr>
                   </pic:nvPicPr>
                   <pic:blipFill>
-                    <a:blip r:embed="rId23">
+                    <a:blip r:embed="rId21">
                       <a:extLst>
                         <a:ext uri="{28A0092B-C50C-407E-A947-70E740481C1C}">
                           <a14:useLocalDpi xmlns:a14="http://schemas.microsoft.com/office/drawing/2010/main" val="0"/>
@@ -9428,7 +9806,7 @@
                     </pic:cNvPicPr>
                   </pic:nvPicPr>
                   <pic:blipFill>
-                    <a:blip r:embed="rId24">
+                    <a:blip r:embed="rId22">
                       <a:extLst>
                         <a:ext uri="{28A0092B-C50C-407E-A947-70E740481C1C}">
                           <a14:useLocalDpi xmlns:a14="http://schemas.microsoft.com/office/drawing/2010/main" val="0"/>
@@ -9470,12 +9848,28 @@
       <w:pPr>
         <w:pStyle w:val="a1"/>
       </w:pPr>
+      <w:proofErr w:type="spellStart"/>
       <w:r>
         <w:rPr>
           <w:lang w:val="en-US"/>
         </w:rPr>
-        <w:t>Диаграмма последовательности</w:t>
-      </w:r>
+        <w:t>Диаграмма</w:t>
+      </w:r>
+      <w:proofErr w:type="spellEnd"/>
+      <w:r>
+        <w:rPr>
+          <w:lang w:val="en-US"/>
+        </w:rPr>
+        <w:t xml:space="preserve"> </w:t>
+      </w:r>
+      <w:proofErr w:type="spellStart"/>
+      <w:r>
+        <w:rPr>
+          <w:lang w:val="en-US"/>
+        </w:rPr>
+        <w:t>последовательности</w:t>
+      </w:r>
+      <w:proofErr w:type="spellEnd"/>
       <w:r>
         <w:t xml:space="preserve"> (</w:t>
       </w:r>
@@ -9517,7 +9911,7 @@
                     </pic:cNvPicPr>
                   </pic:nvPicPr>
                   <pic:blipFill>
-                    <a:blip r:embed="rId25">
+                    <a:blip r:embed="rId23">
                       <a:extLst>
                         <a:ext uri="{28A0092B-C50C-407E-A947-70E740481C1C}">
                           <a14:useLocalDpi xmlns:a14="http://schemas.microsoft.com/office/drawing/2010/main" val="0"/>
@@ -9553,12 +9947,28 @@
       <w:pPr>
         <w:pStyle w:val="a1"/>
       </w:pPr>
+      <w:proofErr w:type="spellStart"/>
       <w:r>
         <w:rPr>
           <w:lang w:val="en-US"/>
         </w:rPr>
-        <w:t>Диаграмма последовательности</w:t>
-      </w:r>
+        <w:t>Диаграмма</w:t>
+      </w:r>
+      <w:proofErr w:type="spellEnd"/>
+      <w:r>
+        <w:rPr>
+          <w:lang w:val="en-US"/>
+        </w:rPr>
+        <w:t xml:space="preserve"> </w:t>
+      </w:r>
+      <w:proofErr w:type="spellStart"/>
+      <w:r>
+        <w:rPr>
+          <w:lang w:val="en-US"/>
+        </w:rPr>
+        <w:t>последовательности</w:t>
+      </w:r>
+      <w:proofErr w:type="spellEnd"/>
       <w:r>
         <w:t xml:space="preserve"> (</w:t>
       </w:r>
@@ -9600,7 +10010,7 @@
                     </pic:cNvPicPr>
                   </pic:nvPicPr>
                   <pic:blipFill>
-                    <a:blip r:embed="rId26">
+                    <a:blip r:embed="rId24">
                       <a:extLst>
                         <a:ext uri="{28A0092B-C50C-407E-A947-70E740481C1C}">
                           <a14:useLocalDpi xmlns:a14="http://schemas.microsoft.com/office/drawing/2010/main" val="0"/>
@@ -9636,12 +10046,28 @@
       <w:pPr>
         <w:pStyle w:val="a1"/>
       </w:pPr>
+      <w:proofErr w:type="spellStart"/>
       <w:r>
         <w:rPr>
           <w:lang w:val="en-US"/>
         </w:rPr>
-        <w:t>Диаграмма последовательности</w:t>
-      </w:r>
+        <w:t>Диаграмма</w:t>
+      </w:r>
+      <w:proofErr w:type="spellEnd"/>
+      <w:r>
+        <w:rPr>
+          <w:lang w:val="en-US"/>
+        </w:rPr>
+        <w:t xml:space="preserve"> </w:t>
+      </w:r>
+      <w:proofErr w:type="spellStart"/>
+      <w:r>
+        <w:rPr>
+          <w:lang w:val="en-US"/>
+        </w:rPr>
+        <w:t>последовательности</w:t>
+      </w:r>
+      <w:proofErr w:type="spellEnd"/>
       <w:r>
         <w:t xml:space="preserve"> (Администратор, подписка)</w:t>
       </w:r>
@@ -9675,7 +10101,7 @@
                     </pic:cNvPicPr>
                   </pic:nvPicPr>
                   <pic:blipFill>
-                    <a:blip r:embed="rId27">
+                    <a:blip r:embed="rId25">
                       <a:extLst>
                         <a:ext uri="{28A0092B-C50C-407E-A947-70E740481C1C}">
                           <a14:useLocalDpi xmlns:a14="http://schemas.microsoft.com/office/drawing/2010/main" val="0"/>
@@ -9711,12 +10137,28 @@
       <w:pPr>
         <w:pStyle w:val="a1"/>
       </w:pPr>
+      <w:proofErr w:type="spellStart"/>
       <w:r>
         <w:rPr>
           <w:lang w:val="en-US"/>
         </w:rPr>
-        <w:t>Диаграмма последовательности</w:t>
-      </w:r>
+        <w:t>Диаграмма</w:t>
+      </w:r>
+      <w:proofErr w:type="spellEnd"/>
+      <w:r>
+        <w:rPr>
+          <w:lang w:val="en-US"/>
+        </w:rPr>
+        <w:t xml:space="preserve"> </w:t>
+      </w:r>
+      <w:proofErr w:type="spellStart"/>
+      <w:r>
+        <w:rPr>
+          <w:lang w:val="en-US"/>
+        </w:rPr>
+        <w:t>последовательности</w:t>
+      </w:r>
+      <w:proofErr w:type="spellEnd"/>
       <w:r>
         <w:t xml:space="preserve"> (Администратор</w:t>
       </w:r>
@@ -9755,7 +10197,7 @@
                     </pic:cNvPicPr>
                   </pic:nvPicPr>
                   <pic:blipFill>
-                    <a:blip r:embed="rId28">
+                    <a:blip r:embed="rId26">
                       <a:extLst>
                         <a:ext uri="{28A0092B-C50C-407E-A947-70E740481C1C}">
                           <a14:useLocalDpi xmlns:a14="http://schemas.microsoft.com/office/drawing/2010/main" val="0"/>
@@ -9791,12 +10233,28 @@
       <w:pPr>
         <w:pStyle w:val="a1"/>
       </w:pPr>
+      <w:proofErr w:type="spellStart"/>
       <w:r>
         <w:rPr>
           <w:lang w:val="en-US"/>
         </w:rPr>
-        <w:t>Диаграмма последовательности</w:t>
-      </w:r>
+        <w:t>Диаграмма</w:t>
+      </w:r>
+      <w:proofErr w:type="spellEnd"/>
+      <w:r>
+        <w:rPr>
+          <w:lang w:val="en-US"/>
+        </w:rPr>
+        <w:t xml:space="preserve"> </w:t>
+      </w:r>
+      <w:proofErr w:type="spellStart"/>
+      <w:r>
+        <w:rPr>
+          <w:lang w:val="en-US"/>
+        </w:rPr>
+        <w:t>последовательности</w:t>
+      </w:r>
+      <w:proofErr w:type="spellEnd"/>
       <w:r>
         <w:t xml:space="preserve"> (Администратор, компания)</w:t>
       </w:r>
@@ -9830,7 +10288,7 @@
                     </pic:cNvPicPr>
                   </pic:nvPicPr>
                   <pic:blipFill>
-                    <a:blip r:embed="rId29">
+                    <a:blip r:embed="rId27">
                       <a:extLst>
                         <a:ext uri="{28A0092B-C50C-407E-A947-70E740481C1C}">
                           <a14:useLocalDpi xmlns:a14="http://schemas.microsoft.com/office/drawing/2010/main" val="0"/>
@@ -9916,7 +10374,7 @@
                     </pic:cNvPicPr>
                   </pic:nvPicPr>
                   <pic:blipFill>
-                    <a:blip r:embed="rId30">
+                    <a:blip r:embed="rId28">
                       <a:extLst>
                         <a:ext uri="{28A0092B-C50C-407E-A947-70E740481C1C}">
                           <a14:useLocalDpi xmlns:a14="http://schemas.microsoft.com/office/drawing/2010/main" val="0"/>
@@ -9991,7 +10449,7 @@
                     </pic:cNvPicPr>
                   </pic:nvPicPr>
                   <pic:blipFill>
-                    <a:blip r:embed="rId31">
+                    <a:blip r:embed="rId29">
                       <a:extLst>
                         <a:ext uri="{28A0092B-C50C-407E-A947-70E740481C1C}">
                           <a14:useLocalDpi xmlns:a14="http://schemas.microsoft.com/office/drawing/2010/main" val="0"/>
@@ -10065,7 +10523,7 @@
                     </pic:cNvPicPr>
                   </pic:nvPicPr>
                   <pic:blipFill>
-                    <a:blip r:embed="rId32">
+                    <a:blip r:embed="rId30">
                       <a:extLst>
                         <a:ext uri="{28A0092B-C50C-407E-A947-70E740481C1C}">
                           <a14:useLocalDpi xmlns:a14="http://schemas.microsoft.com/office/drawing/2010/main" val="0"/>
@@ -10143,7 +10601,7 @@
                     </pic:cNvPicPr>
                   </pic:nvPicPr>
                   <pic:blipFill>
-                    <a:blip r:embed="rId33">
+                    <a:blip r:embed="rId31">
                       <a:extLst>
                         <a:ext uri="{28A0092B-C50C-407E-A947-70E740481C1C}">
                           <a14:useLocalDpi xmlns:a14="http://schemas.microsoft.com/office/drawing/2010/main" val="0"/>
@@ -10222,7 +10680,7 @@
                     </pic:cNvPicPr>
                   </pic:nvPicPr>
                   <pic:blipFill>
-                    <a:blip r:embed="rId34">
+                    <a:blip r:embed="rId32">
                       <a:extLst>
                         <a:ext uri="{28A0092B-C50C-407E-A947-70E740481C1C}">
                           <a14:useLocalDpi xmlns:a14="http://schemas.microsoft.com/office/drawing/2010/main" val="0"/>
@@ -10298,7 +10756,7 @@
                     </pic:cNvPicPr>
                   </pic:nvPicPr>
                   <pic:blipFill>
-                    <a:blip r:embed="rId35">
+                    <a:blip r:embed="rId33">
                       <a:extLst>
                         <a:ext uri="{28A0092B-C50C-407E-A947-70E740481C1C}">
                           <a14:useLocalDpi xmlns:a14="http://schemas.microsoft.com/office/drawing/2010/main" val="0"/>
@@ -10374,7 +10832,7 @@
                     </pic:cNvPicPr>
                   </pic:nvPicPr>
                   <pic:blipFill>
-                    <a:blip r:embed="rId36" cstate="print">
+                    <a:blip r:embed="rId34" cstate="print">
                       <a:extLst>
                         <a:ext uri="{28A0092B-C50C-407E-A947-70E740481C1C}">
                           <a14:useLocalDpi xmlns:a14="http://schemas.microsoft.com/office/drawing/2010/main" val="0"/>
@@ -10450,7 +10908,7 @@
                     </pic:cNvPicPr>
                   </pic:nvPicPr>
                   <pic:blipFill>
-                    <a:blip r:embed="rId37">
+                    <a:blip r:embed="rId35">
                       <a:extLst>
                         <a:ext uri="{28A0092B-C50C-407E-A947-70E740481C1C}">
                           <a14:useLocalDpi xmlns:a14="http://schemas.microsoft.com/office/drawing/2010/main" val="0"/>
@@ -10501,10 +10959,10 @@
       </w:pPr>
     </w:p>
     <w:sectPr>
-      <w:headerReference w:type="default" r:id="rId38"/>
-      <w:footerReference w:type="default" r:id="rId39"/>
-      <w:headerReference w:type="first" r:id="rId40"/>
-      <w:footerReference w:type="first" r:id="rId41"/>
+      <w:headerReference w:type="default" r:id="rId36"/>
+      <w:footerReference w:type="default" r:id="rId37"/>
+      <w:headerReference w:type="first" r:id="rId38"/>
+      <w:footerReference w:type="first" r:id="rId39"/>
       <w:pgSz w:w="11906" w:h="16838"/>
       <w:pgMar w:top="1134" w:right="850" w:bottom="1134" w:left="1701" w:header="708" w:footer="708" w:gutter="0"/>
       <w:pgNumType w:start="1"/>

</xml_diff>